<commit_message>
update laprak minggu 10
</commit_message>
<xml_diff>
--- a/minggu10/laprak_iot_minggu10_nadila yanuarika rimawati.docx
+++ b/minggu10/laprak_iot_minggu10_nadila yanuarika rimawati.docx
@@ -44,7 +44,6 @@
           <w14:ligatures w14:val="none"/>
         </w:rPr>
       </w:pPr>
-      <w:proofErr w:type="spellStart"/>
       <w:r>
         <w:rPr>
           <w:rFonts w:ascii="Arial" w:eastAsia="Times New Roman" w:hAnsi="Arial" w:cs="Arial"/>
@@ -54,57 +53,8 @@
           <w:szCs w:val="40"/>
           <w14:ligatures w14:val="none"/>
         </w:rPr>
-        <w:t>Fakultas</w:t>
-      </w:r>
-      <w:proofErr w:type="spellEnd"/>
-      <w:r>
-        <w:rPr>
-          <w:rFonts w:ascii="Arial" w:eastAsia="Times New Roman" w:hAnsi="Arial" w:cs="Arial"/>
-          <w:color w:val="000000"/>
-          <w:kern w:val="36"/>
-          <w:sz w:val="40"/>
-          <w:szCs w:val="40"/>
-          <w14:ligatures w14:val="none"/>
-        </w:rPr>
-        <w:t xml:space="preserve"> </w:t>
-      </w:r>
-      <w:proofErr w:type="spellStart"/>
-      <w:r>
-        <w:rPr>
-          <w:rFonts w:ascii="Arial" w:eastAsia="Times New Roman" w:hAnsi="Arial" w:cs="Arial"/>
-          <w:color w:val="000000"/>
-          <w:kern w:val="36"/>
-          <w:sz w:val="40"/>
-          <w:szCs w:val="40"/>
-          <w14:ligatures w14:val="none"/>
-        </w:rPr>
-        <w:t>Vokasi</w:t>
-      </w:r>
-      <w:proofErr w:type="spellEnd"/>
-      <w:r>
-        <w:rPr>
-          <w:rFonts w:ascii="Arial" w:eastAsia="Times New Roman" w:hAnsi="Arial" w:cs="Arial"/>
-          <w:color w:val="000000"/>
-          <w:kern w:val="36"/>
-          <w:sz w:val="40"/>
-          <w:szCs w:val="40"/>
-          <w14:ligatures w14:val="none"/>
-        </w:rPr>
-        <w:t xml:space="preserve">, Universitas </w:t>
-      </w:r>
-      <w:proofErr w:type="spellStart"/>
-      <w:r>
-        <w:rPr>
-          <w:rFonts w:ascii="Arial" w:eastAsia="Times New Roman" w:hAnsi="Arial" w:cs="Arial"/>
-          <w:color w:val="000000"/>
-          <w:kern w:val="36"/>
-          <w:sz w:val="40"/>
-          <w:szCs w:val="40"/>
-          <w14:ligatures w14:val="none"/>
-        </w:rPr>
-        <w:t>Brawijaya</w:t>
-      </w:r>
-      <w:proofErr w:type="spellEnd"/>
+        <w:t>Fakultas Vokasi, Universitas Brawijaya</w:t>
+      </w:r>
     </w:p>
     <w:p>
       <w:pPr>
@@ -122,7 +72,6 @@
           <w:szCs w:val="28"/>
         </w:rPr>
       </w:pPr>
-      <w:proofErr w:type="spellStart"/>
       <w:r>
         <w:rPr>
           <w:rFonts w:ascii="Times New Roman" w:hAnsi="Times New Roman" w:cs="Times New Roman"/>
@@ -131,40 +80,7 @@
           <w:sz w:val="28"/>
           <w:szCs w:val="28"/>
         </w:rPr>
-        <w:t>Membuat</w:t>
-      </w:r>
-      <w:proofErr w:type="spellEnd"/>
-      <w:r>
-        <w:rPr>
-          <w:rFonts w:ascii="Times New Roman" w:hAnsi="Times New Roman" w:cs="Times New Roman"/>
-          <w:b/>
-          <w:bCs/>
-          <w:sz w:val="28"/>
-          <w:szCs w:val="28"/>
-        </w:rPr>
-        <w:t xml:space="preserve"> </w:t>
-      </w:r>
-      <w:proofErr w:type="spellStart"/>
-      <w:r>
-        <w:rPr>
-          <w:rFonts w:ascii="Times New Roman" w:hAnsi="Times New Roman" w:cs="Times New Roman"/>
-          <w:b/>
-          <w:bCs/>
-          <w:sz w:val="28"/>
-          <w:szCs w:val="28"/>
-        </w:rPr>
-        <w:t>Tampilan</w:t>
-      </w:r>
-      <w:proofErr w:type="spellEnd"/>
-      <w:r>
-        <w:rPr>
-          <w:rFonts w:ascii="Times New Roman" w:hAnsi="Times New Roman" w:cs="Times New Roman"/>
-          <w:b/>
-          <w:bCs/>
-          <w:sz w:val="28"/>
-          <w:szCs w:val="28"/>
-        </w:rPr>
-        <w:t xml:space="preserve"> Interface</w:t>
+        <w:t>Membuat Tampilan Interface</w:t>
       </w:r>
       <w:r>
         <w:rPr>
@@ -209,10 +125,12 @@
           <w:sz w:val="24"/>
           <w:szCs w:val="24"/>
         </w:rPr>
-        <w:t xml:space="preserve">Nadila Yanuarika </w:t>
-      </w:r>
-      <w:proofErr w:type="spellStart"/>
-      <w:r>
+        <w:t>Nadila Yanuarika Rimawati</w:t>
+      </w:r>
+    </w:p>
+    <w:p>
+      <w:pPr>
+        <w:jc w:val="center"/>
         <w:rPr>
           <w:rFonts w:ascii="Times New Roman" w:hAnsi="Times New Roman" w:cs="Times New Roman"/>
           <w:i/>
@@ -220,13 +138,8 @@
           <w:sz w:val="24"/>
           <w:szCs w:val="24"/>
         </w:rPr>
-        <w:t>Rimawati</w:t>
-      </w:r>
-      <w:proofErr w:type="spellEnd"/>
-    </w:p>
-    <w:p>
-      <w:pPr>
-        <w:jc w:val="center"/>
+      </w:pPr>
+      <w:r>
         <w:rPr>
           <w:rFonts w:ascii="Times New Roman" w:hAnsi="Times New Roman" w:cs="Times New Roman"/>
           <w:i/>
@@ -234,63 +147,8 @@
           <w:sz w:val="24"/>
           <w:szCs w:val="24"/>
         </w:rPr>
-      </w:pPr>
-      <w:proofErr w:type="spellStart"/>
-      <w:r>
-        <w:rPr>
-          <w:rFonts w:ascii="Times New Roman" w:hAnsi="Times New Roman" w:cs="Times New Roman"/>
-          <w:i/>
-          <w:iCs/>
-          <w:sz w:val="24"/>
-          <w:szCs w:val="24"/>
-        </w:rPr>
-        <w:t>Fakultas</w:t>
-      </w:r>
-      <w:proofErr w:type="spellEnd"/>
-      <w:r>
-        <w:rPr>
-          <w:rFonts w:ascii="Times New Roman" w:hAnsi="Times New Roman" w:cs="Times New Roman"/>
-          <w:i/>
-          <w:iCs/>
-          <w:sz w:val="24"/>
-          <w:szCs w:val="24"/>
-        </w:rPr>
-        <w:t xml:space="preserve"> </w:t>
-      </w:r>
-      <w:proofErr w:type="spellStart"/>
-      <w:r>
-        <w:rPr>
-          <w:rFonts w:ascii="Times New Roman" w:hAnsi="Times New Roman" w:cs="Times New Roman"/>
-          <w:i/>
-          <w:iCs/>
-          <w:sz w:val="24"/>
-          <w:szCs w:val="24"/>
-        </w:rPr>
-        <w:t>Vokasi</w:t>
-      </w:r>
-      <w:proofErr w:type="spellEnd"/>
-      <w:r>
-        <w:rPr>
-          <w:rFonts w:ascii="Times New Roman" w:hAnsi="Times New Roman" w:cs="Times New Roman"/>
-          <w:i/>
-          <w:iCs/>
-          <w:sz w:val="24"/>
-          <w:szCs w:val="24"/>
-        </w:rPr>
-        <w:t xml:space="preserve">, Universitas </w:t>
-      </w:r>
-      <w:proofErr w:type="spellStart"/>
-      <w:r>
-        <w:rPr>
-          <w:rFonts w:ascii="Times New Roman" w:hAnsi="Times New Roman" w:cs="Times New Roman"/>
-          <w:i/>
-          <w:iCs/>
-          <w:sz w:val="24"/>
-          <w:szCs w:val="24"/>
-        </w:rPr>
-        <w:t>Brawijaya</w:t>
-      </w:r>
-      <w:proofErr w:type="spellEnd"/>
+        <w:t>Fakultas Vokasi, Universitas Brawijaya</w:t>
+      </w:r>
     </w:p>
     <w:p>
       <w:pPr>
@@ -376,38 +234,160 @@
         </w:rPr>
         <w:tab/>
       </w:r>
-    </w:p>
-    <w:p>
-      <w:pPr>
-        <w:jc w:val="both"/>
-        <w:rPr>
-          <w:rFonts w:ascii="Times New Roman" w:hAnsi="Times New Roman" w:cs="Times New Roman"/>
-          <w:sz w:val="20"/>
-          <w:szCs w:val="20"/>
-        </w:rPr>
-      </w:pPr>
-      <w:r>
-        <w:rPr>
-          <w:rFonts w:ascii="Times New Roman" w:hAnsi="Times New Roman" w:cs="Times New Roman"/>
-          <w:b/>
-          <w:bCs/>
-          <w:sz w:val="20"/>
-          <w:szCs w:val="20"/>
-        </w:rPr>
-        <w:t xml:space="preserve">Kata </w:t>
-      </w:r>
-      <w:proofErr w:type="spellStart"/>
-      <w:r>
-        <w:rPr>
-          <w:rFonts w:ascii="Times New Roman" w:hAnsi="Times New Roman" w:cs="Times New Roman"/>
-          <w:b/>
-          <w:bCs/>
-          <w:sz w:val="20"/>
-          <w:szCs w:val="20"/>
-        </w:rPr>
-        <w:t>kunci</w:t>
-      </w:r>
-      <w:proofErr w:type="spellEnd"/>
+      <w:r>
+        <w:rPr>
+          <w:rFonts w:ascii="Times New Roman" w:hAnsi="Times New Roman" w:cs="Times New Roman"/>
+          <w:sz w:val="20"/>
+          <w:szCs w:val="20"/>
+        </w:rPr>
+        <w:t xml:space="preserve">Praktikum ini bertujuan untuk mengembangkan tampilan interface </w:t>
+      </w:r>
+      <w:r>
+        <w:rPr>
+          <w:rFonts w:ascii="Times New Roman" w:hAnsi="Times New Roman" w:cs="Times New Roman"/>
+          <w:i/>
+          <w:iCs/>
+          <w:sz w:val="20"/>
+          <w:szCs w:val="20"/>
+        </w:rPr>
+        <w:t>dashboard</w:t>
+      </w:r>
+      <w:r>
+        <w:rPr>
+          <w:rFonts w:ascii="Times New Roman" w:hAnsi="Times New Roman" w:cs="Times New Roman"/>
+          <w:sz w:val="20"/>
+          <w:szCs w:val="20"/>
+        </w:rPr>
+        <w:t xml:space="preserve"> </w:t>
+      </w:r>
+      <w:r>
+        <w:rPr>
+          <w:rFonts w:ascii="Times New Roman" w:hAnsi="Times New Roman" w:cs="Times New Roman"/>
+          <w:i/>
+          <w:iCs/>
+          <w:sz w:val="20"/>
+          <w:szCs w:val="20"/>
+        </w:rPr>
+        <w:t>IoT</w:t>
+      </w:r>
+      <w:r>
+        <w:rPr>
+          <w:rFonts w:ascii="Times New Roman" w:hAnsi="Times New Roman" w:cs="Times New Roman"/>
+          <w:sz w:val="20"/>
+          <w:szCs w:val="20"/>
+        </w:rPr>
+        <w:t xml:space="preserve"> berbasis web menggunakan framework </w:t>
+      </w:r>
+      <w:r>
+        <w:rPr>
+          <w:rFonts w:ascii="Times New Roman" w:hAnsi="Times New Roman" w:cs="Times New Roman"/>
+          <w:i/>
+          <w:iCs/>
+          <w:sz w:val="20"/>
+          <w:szCs w:val="20"/>
+        </w:rPr>
+        <w:t>Laravel</w:t>
+      </w:r>
+      <w:r>
+        <w:rPr>
+          <w:rFonts w:ascii="Times New Roman" w:hAnsi="Times New Roman" w:cs="Times New Roman"/>
+          <w:sz w:val="20"/>
+          <w:szCs w:val="20"/>
+        </w:rPr>
+        <w:t xml:space="preserve">. Dengan mengintegrasikan fitur </w:t>
+      </w:r>
+      <w:r>
+        <w:rPr>
+          <w:rFonts w:ascii="Times New Roman" w:hAnsi="Times New Roman" w:cs="Times New Roman"/>
+          <w:i/>
+          <w:iCs/>
+          <w:sz w:val="20"/>
+          <w:szCs w:val="20"/>
+        </w:rPr>
+        <w:t xml:space="preserve">ekspor data </w:t>
+      </w:r>
+      <w:r>
+        <w:rPr>
+          <w:rFonts w:ascii="Times New Roman" w:hAnsi="Times New Roman" w:cs="Times New Roman"/>
+          <w:sz w:val="20"/>
+          <w:szCs w:val="20"/>
+        </w:rPr>
+        <w:t xml:space="preserve">dan </w:t>
+      </w:r>
+      <w:r>
+        <w:rPr>
+          <w:rFonts w:ascii="Times New Roman" w:hAnsi="Times New Roman" w:cs="Times New Roman"/>
+          <w:i/>
+          <w:iCs/>
+          <w:sz w:val="20"/>
+          <w:szCs w:val="20"/>
+        </w:rPr>
+        <w:t>visualisasi grafik</w:t>
+      </w:r>
+      <w:r>
+        <w:rPr>
+          <w:rFonts w:ascii="Times New Roman" w:hAnsi="Times New Roman" w:cs="Times New Roman"/>
+          <w:sz w:val="20"/>
+          <w:szCs w:val="20"/>
+        </w:rPr>
+        <w:t xml:space="preserve">, pengguna dapat memantau dan mengelola data sensor secara real-time. Hasilnya, sistem berhasil menampilkan grafik serta menyediakan fitur </w:t>
+      </w:r>
+      <w:r>
+        <w:rPr>
+          <w:rFonts w:ascii="Times New Roman" w:hAnsi="Times New Roman" w:cs="Times New Roman"/>
+          <w:i/>
+          <w:iCs/>
+          <w:sz w:val="20"/>
+          <w:szCs w:val="20"/>
+        </w:rPr>
+        <w:t>ekspor data</w:t>
+      </w:r>
+      <w:r>
+        <w:rPr>
+          <w:rFonts w:ascii="Times New Roman" w:hAnsi="Times New Roman" w:cs="Times New Roman"/>
+          <w:sz w:val="20"/>
+          <w:szCs w:val="20"/>
+        </w:rPr>
+        <w:t xml:space="preserve">, yang menunjang efektivitas dalam pemantauan data sensor </w:t>
+      </w:r>
+      <w:r>
+        <w:rPr>
+          <w:rFonts w:ascii="Times New Roman" w:hAnsi="Times New Roman" w:cs="Times New Roman"/>
+          <w:i/>
+          <w:iCs/>
+          <w:sz w:val="20"/>
+          <w:szCs w:val="20"/>
+        </w:rPr>
+        <w:t>IoT</w:t>
+      </w:r>
+      <w:r>
+        <w:rPr>
+          <w:rFonts w:ascii="Times New Roman" w:hAnsi="Times New Roman" w:cs="Times New Roman"/>
+          <w:sz w:val="20"/>
+          <w:szCs w:val="20"/>
+        </w:rPr>
+        <w:t>.</w:t>
+      </w:r>
+    </w:p>
+    <w:p>
+      <w:pPr>
+        <w:jc w:val="both"/>
+        <w:rPr>
+          <w:rFonts w:ascii="Times New Roman" w:hAnsi="Times New Roman" w:cs="Times New Roman"/>
+          <w:sz w:val="20"/>
+          <w:szCs w:val="20"/>
+        </w:rPr>
+      </w:pPr>
+      <w:r>
+        <w:rPr>
+          <w:rFonts w:ascii="Times New Roman" w:hAnsi="Times New Roman" w:cs="Times New Roman"/>
+          <w:b/>
+          <w:bCs/>
+          <w:sz w:val="20"/>
+          <w:szCs w:val="20"/>
+        </w:rPr>
+        <w:t>Kata kunci</w:t>
+      </w:r>
       <w:r>
         <w:rPr>
           <w:rFonts w:ascii="Times New Roman" w:hAnsi="Times New Roman" w:cs="Times New Roman"/>
@@ -415,6 +395,22 @@
           <w:szCs w:val="20"/>
         </w:rPr>
         <w:t xml:space="preserve">: </w:t>
+      </w:r>
+      <w:r>
+        <w:rPr>
+          <w:rFonts w:ascii="Times New Roman" w:hAnsi="Times New Roman" w:cs="Times New Roman"/>
+          <w:sz w:val="20"/>
+          <w:szCs w:val="20"/>
+        </w:rPr>
+        <w:t>IoT, Laravel, Dashboard, Ekspor Data, Visualisasi Grafik</w:t>
+      </w:r>
+      <w:r>
+        <w:rPr>
+          <w:rFonts w:ascii="Times New Roman" w:hAnsi="Times New Roman" w:cs="Times New Roman"/>
+          <w:sz w:val="20"/>
+          <w:szCs w:val="20"/>
+        </w:rPr>
+        <w:t>.</w:t>
       </w:r>
     </w:p>
     <w:p>
@@ -481,29 +477,27 @@
           <w:sz w:val="20"/>
           <w:szCs w:val="20"/>
         </w:rPr>
-        <w:t xml:space="preserve">Latar </w:t>
-      </w:r>
-      <w:proofErr w:type="spellStart"/>
-      <w:r>
-        <w:rPr>
-          <w:rFonts w:ascii="Times New Roman" w:hAnsi="Times New Roman" w:cs="Times New Roman"/>
-          <w:b/>
-          <w:bCs/>
-          <w:sz w:val="20"/>
-          <w:szCs w:val="20"/>
-        </w:rPr>
-        <w:t>belakang</w:t>
-      </w:r>
-      <w:proofErr w:type="spellEnd"/>
-      <w:r>
-        <w:rPr>
-          <w:rFonts w:ascii="Times New Roman" w:hAnsi="Times New Roman" w:cs="Times New Roman"/>
-          <w:b/>
-          <w:bCs/>
-          <w:sz w:val="20"/>
-          <w:szCs w:val="20"/>
-        </w:rPr>
-        <w:t xml:space="preserve"> </w:t>
+        <w:t xml:space="preserve">Latar belakang </w:t>
+      </w:r>
+    </w:p>
+    <w:p>
+      <w:pPr>
+        <w:pStyle w:val="ListParagraph"/>
+        <w:ind w:firstLine="720"/>
+        <w:jc w:val="both"/>
+        <w:rPr>
+          <w:rFonts w:ascii="Times New Roman" w:hAnsi="Times New Roman" w:cs="Times New Roman"/>
+          <w:sz w:val="20"/>
+          <w:szCs w:val="20"/>
+        </w:rPr>
+      </w:pPr>
+      <w:r>
+        <w:rPr>
+          <w:rFonts w:ascii="Times New Roman" w:hAnsi="Times New Roman" w:cs="Times New Roman"/>
+          <w:sz w:val="20"/>
+          <w:szCs w:val="20"/>
+        </w:rPr>
+        <w:t>Seiring berkembangnya teknologi Internet of Things (IoT), kebutuhan akan sistem monitoring berbasis web meningkat, terutama untuk mengelola data dari perangkat sensor secara efisien. Web dashboard menjadi solusi untuk menampilkan informasi secara real-time sekaligus menyediakan fungsi manajemen data. Oleh karena itu, diperlukan integrasi antara sistem backend Laravel dengan fitur visualisasi dan ekspor data.</w:t>
       </w:r>
     </w:p>
     <w:p>
@@ -542,35 +536,77 @@
           <w:sz w:val="20"/>
           <w:szCs w:val="20"/>
         </w:rPr>
-        <w:t xml:space="preserve">Tujuan </w:t>
-      </w:r>
-      <w:proofErr w:type="spellStart"/>
-      <w:r>
-        <w:rPr>
-          <w:rFonts w:ascii="Times New Roman" w:hAnsi="Times New Roman" w:cs="Times New Roman"/>
-          <w:b/>
-          <w:bCs/>
-          <w:sz w:val="20"/>
-          <w:szCs w:val="20"/>
-        </w:rPr>
-        <w:t>eksperimen</w:t>
-      </w:r>
-      <w:proofErr w:type="spellEnd"/>
+        <w:t>Tujuan eksperimen</w:t>
+      </w:r>
     </w:p>
     <w:p>
       <w:pPr>
         <w:pStyle w:val="ListParagraph"/>
         <w:numPr>
           <w:ilvl w:val="0"/>
-          <w:numId w:val="4"/>
+          <w:numId w:val="6"/>
         </w:numPr>
-        <w:spacing w:line="278" w:lineRule="auto"/>
-        <w:rPr>
-          <w:rFonts w:ascii="Times New Roman" w:hAnsi="Times New Roman" w:cs="Times New Roman"/>
-          <w:sz w:val="20"/>
-          <w:szCs w:val="20"/>
-        </w:rPr>
-      </w:pPr>
+        <w:jc w:val="both"/>
+        <w:rPr>
+          <w:rFonts w:ascii="Times New Roman" w:hAnsi="Times New Roman" w:cs="Times New Roman"/>
+          <w:sz w:val="20"/>
+          <w:szCs w:val="20"/>
+        </w:rPr>
+      </w:pPr>
+      <w:r>
+        <w:rPr>
+          <w:rFonts w:ascii="Times New Roman" w:hAnsi="Times New Roman" w:cs="Times New Roman"/>
+          <w:sz w:val="20"/>
+          <w:szCs w:val="20"/>
+        </w:rPr>
+        <w:t>Mengimplementasikan fitur ekspor data pada web dashboard IoT menggunakan Laravel.</w:t>
+      </w:r>
+    </w:p>
+    <w:p>
+      <w:pPr>
+        <w:pStyle w:val="ListParagraph"/>
+        <w:numPr>
+          <w:ilvl w:val="0"/>
+          <w:numId w:val="6"/>
+        </w:numPr>
+        <w:jc w:val="both"/>
+        <w:rPr>
+          <w:rFonts w:ascii="Times New Roman" w:hAnsi="Times New Roman" w:cs="Times New Roman"/>
+          <w:sz w:val="20"/>
+          <w:szCs w:val="20"/>
+        </w:rPr>
+      </w:pPr>
+      <w:r>
+        <w:rPr>
+          <w:rFonts w:ascii="Times New Roman" w:hAnsi="Times New Roman" w:cs="Times New Roman"/>
+          <w:sz w:val="20"/>
+          <w:szCs w:val="20"/>
+        </w:rPr>
+        <w:t>Menampilkan data sensor dalam bentuk grafik interaktif di halaman antarmuka web.</w:t>
+      </w:r>
+    </w:p>
+    <w:p>
+      <w:pPr>
+        <w:pStyle w:val="ListParagraph"/>
+        <w:numPr>
+          <w:ilvl w:val="0"/>
+          <w:numId w:val="6"/>
+        </w:numPr>
+        <w:jc w:val="both"/>
+        <w:rPr>
+          <w:rFonts w:ascii="Times New Roman" w:hAnsi="Times New Roman" w:cs="Times New Roman"/>
+          <w:sz w:val="20"/>
+          <w:szCs w:val="20"/>
+        </w:rPr>
+      </w:pPr>
+      <w:r>
+        <w:rPr>
+          <w:rFonts w:ascii="Times New Roman" w:hAnsi="Times New Roman" w:cs="Times New Roman"/>
+          <w:sz w:val="20"/>
+          <w:szCs w:val="20"/>
+        </w:rPr>
+        <w:t>Mengetahui proses integrasi antara data sensor IoT dengan tampilan visual yang informatif.</w:t>
+      </w:r>
       <w:r>
         <w:rPr>
           <w:rFonts w:ascii="Times New Roman" w:hAnsi="Times New Roman" w:cs="Times New Roman"/>
@@ -663,6 +699,30 @@
           <w:szCs w:val="20"/>
         </w:rPr>
         <w:tab/>
+      </w:r>
+      <w:r>
+        <w:rPr>
+          <w:rFonts w:ascii="Times New Roman" w:hAnsi="Times New Roman" w:cs="Times New Roman"/>
+          <w:sz w:val="20"/>
+          <w:szCs w:val="20"/>
+        </w:rPr>
+        <w:t>Laptop</w:t>
+      </w:r>
+      <w:r>
+        <w:rPr>
+          <w:rFonts w:ascii="Times New Roman" w:hAnsi="Times New Roman" w:cs="Times New Roman"/>
+          <w:sz w:val="20"/>
+          <w:szCs w:val="20"/>
+        </w:rPr>
+        <w:t xml:space="preserve"> dengan koneksi internet, VS Code, </w:t>
+      </w:r>
+      <w:r>
+        <w:rPr>
+          <w:rFonts w:ascii="Times New Roman" w:hAnsi="Times New Roman" w:cs="Times New Roman"/>
+          <w:sz w:val="20"/>
+          <w:szCs w:val="20"/>
+        </w:rPr>
+        <w:t>Laravel, Xampp, Chrome.</w:t>
       </w:r>
     </w:p>
     <w:p>
@@ -690,29 +750,7 @@
           <w:sz w:val="20"/>
           <w:szCs w:val="20"/>
         </w:rPr>
-        <w:t xml:space="preserve">Implementation Steps (Langkah </w:t>
-      </w:r>
-      <w:proofErr w:type="spellStart"/>
-      <w:r>
-        <w:rPr>
-          <w:rFonts w:ascii="Times New Roman" w:hAnsi="Times New Roman" w:cs="Times New Roman"/>
-          <w:b/>
-          <w:bCs/>
-          <w:sz w:val="20"/>
-          <w:szCs w:val="20"/>
-        </w:rPr>
-        <w:t>Implementasi</w:t>
-      </w:r>
-      <w:proofErr w:type="spellEnd"/>
-      <w:r>
-        <w:rPr>
-          <w:rFonts w:ascii="Times New Roman" w:hAnsi="Times New Roman" w:cs="Times New Roman"/>
-          <w:b/>
-          <w:bCs/>
-          <w:sz w:val="20"/>
-          <w:szCs w:val="20"/>
-        </w:rPr>
-        <w:t>)</w:t>
+        <w:t>Implementation Steps (Langkah Implementasi)</w:t>
       </w:r>
     </w:p>
     <w:p>
@@ -744,36 +782,24 @@
           <w:sz w:val="20"/>
           <w:szCs w:val="20"/>
         </w:rPr>
-        <w:t xml:space="preserve">uka folder </w:t>
-      </w:r>
-      <w:proofErr w:type="spellStart"/>
-      <w:r>
-        <w:rPr>
-          <w:rFonts w:ascii="Times New Roman" w:hAnsi="Times New Roman" w:cs="Times New Roman"/>
-          <w:sz w:val="20"/>
-          <w:szCs w:val="20"/>
-        </w:rPr>
-        <w:t>laravel</w:t>
-      </w:r>
-      <w:proofErr w:type="spellEnd"/>
-      <w:r>
-        <w:rPr>
-          <w:rFonts w:ascii="Times New Roman" w:hAnsi="Times New Roman" w:cs="Times New Roman"/>
-          <w:sz w:val="20"/>
-          <w:szCs w:val="20"/>
-        </w:rPr>
-        <w:t xml:space="preserve"> yang </w:t>
-      </w:r>
-      <w:proofErr w:type="spellStart"/>
-      <w:r>
-        <w:rPr>
-          <w:rFonts w:ascii="Times New Roman" w:hAnsi="Times New Roman" w:cs="Times New Roman"/>
-          <w:sz w:val="20"/>
-          <w:szCs w:val="20"/>
-        </w:rPr>
-        <w:t>sudah</w:t>
-      </w:r>
-      <w:proofErr w:type="spellEnd"/>
+        <w:t>uka folder laravel yang sudah dibuat pada Praktik 12 pada VSCode</w:t>
+      </w:r>
+      <w:r>
+        <w:rPr>
+          <w:rFonts w:ascii="Times New Roman" w:hAnsi="Times New Roman" w:cs="Times New Roman"/>
+          <w:sz w:val="20"/>
+          <w:szCs w:val="20"/>
+        </w:rPr>
+        <w:t>, b</w:t>
+      </w:r>
+      <w:r>
+        <w:rPr>
+          <w:rFonts w:ascii="Times New Roman" w:hAnsi="Times New Roman" w:cs="Times New Roman"/>
+          <w:sz w:val="20"/>
+          <w:szCs w:val="20"/>
+        </w:rPr>
+        <w:t>uka terminal dan jalankan code berikut</w:t>
+      </w:r>
       <w:r>
         <w:rPr>
           <w:rFonts w:ascii="Times New Roman" w:hAnsi="Times New Roman" w:cs="Times New Roman"/>
@@ -782,153 +808,15 @@
         </w:rPr>
         <w:t xml:space="preserve"> </w:t>
       </w:r>
-      <w:proofErr w:type="spellStart"/>
-      <w:r>
-        <w:rPr>
-          <w:rFonts w:ascii="Times New Roman" w:hAnsi="Times New Roman" w:cs="Times New Roman"/>
-          <w:sz w:val="20"/>
-          <w:szCs w:val="20"/>
-        </w:rPr>
-        <w:t>dibuat</w:t>
-      </w:r>
-      <w:proofErr w:type="spellEnd"/>
-      <w:r>
-        <w:rPr>
-          <w:rFonts w:ascii="Times New Roman" w:hAnsi="Times New Roman" w:cs="Times New Roman"/>
-          <w:sz w:val="20"/>
-          <w:szCs w:val="20"/>
-        </w:rPr>
-        <w:t xml:space="preserve"> pada </w:t>
-      </w:r>
-      <w:proofErr w:type="spellStart"/>
-      <w:r>
-        <w:rPr>
-          <w:rFonts w:ascii="Times New Roman" w:hAnsi="Times New Roman" w:cs="Times New Roman"/>
-          <w:sz w:val="20"/>
-          <w:szCs w:val="20"/>
-        </w:rPr>
-        <w:t>Praktik</w:t>
-      </w:r>
-      <w:proofErr w:type="spellEnd"/>
-      <w:r>
-        <w:rPr>
-          <w:rFonts w:ascii="Times New Roman" w:hAnsi="Times New Roman" w:cs="Times New Roman"/>
-          <w:sz w:val="20"/>
-          <w:szCs w:val="20"/>
-        </w:rPr>
-        <w:t xml:space="preserve"> 12 pada </w:t>
-      </w:r>
-      <w:proofErr w:type="spellStart"/>
-      <w:r>
-        <w:rPr>
-          <w:rFonts w:ascii="Times New Roman" w:hAnsi="Times New Roman" w:cs="Times New Roman"/>
-          <w:sz w:val="20"/>
-          <w:szCs w:val="20"/>
-        </w:rPr>
-        <w:t>VSCode</w:t>
-      </w:r>
-      <w:proofErr w:type="spellEnd"/>
-      <w:r>
-        <w:rPr>
-          <w:rFonts w:ascii="Times New Roman" w:hAnsi="Times New Roman" w:cs="Times New Roman"/>
-          <w:sz w:val="20"/>
-          <w:szCs w:val="20"/>
-        </w:rPr>
-        <w:t xml:space="preserve">, </w:t>
-      </w:r>
-      <w:proofErr w:type="spellStart"/>
-      <w:r>
-        <w:rPr>
-          <w:rFonts w:ascii="Times New Roman" w:hAnsi="Times New Roman" w:cs="Times New Roman"/>
-          <w:sz w:val="20"/>
-          <w:szCs w:val="20"/>
-        </w:rPr>
-        <w:t>b</w:t>
-      </w:r>
-      <w:r>
-        <w:rPr>
-          <w:rFonts w:ascii="Times New Roman" w:hAnsi="Times New Roman" w:cs="Times New Roman"/>
-          <w:sz w:val="20"/>
-          <w:szCs w:val="20"/>
-        </w:rPr>
-        <w:t>uka</w:t>
-      </w:r>
-      <w:proofErr w:type="spellEnd"/>
-      <w:r>
-        <w:rPr>
-          <w:rFonts w:ascii="Times New Roman" w:hAnsi="Times New Roman" w:cs="Times New Roman"/>
-          <w:sz w:val="20"/>
-          <w:szCs w:val="20"/>
-        </w:rPr>
-        <w:t xml:space="preserve"> terminal dan </w:t>
-      </w:r>
-      <w:proofErr w:type="spellStart"/>
-      <w:r>
-        <w:rPr>
-          <w:rFonts w:ascii="Times New Roman" w:hAnsi="Times New Roman" w:cs="Times New Roman"/>
-          <w:sz w:val="20"/>
-          <w:szCs w:val="20"/>
-        </w:rPr>
-        <w:t>jalankan</w:t>
-      </w:r>
-      <w:proofErr w:type="spellEnd"/>
-      <w:r>
-        <w:rPr>
-          <w:rFonts w:ascii="Times New Roman" w:hAnsi="Times New Roman" w:cs="Times New Roman"/>
-          <w:sz w:val="20"/>
-          <w:szCs w:val="20"/>
-        </w:rPr>
-        <w:t xml:space="preserve"> code </w:t>
-      </w:r>
-      <w:proofErr w:type="spellStart"/>
-      <w:r>
-        <w:rPr>
-          <w:rFonts w:ascii="Times New Roman" w:hAnsi="Times New Roman" w:cs="Times New Roman"/>
-          <w:sz w:val="20"/>
-          <w:szCs w:val="20"/>
-        </w:rPr>
-        <w:t>berikut</w:t>
-      </w:r>
-      <w:proofErr w:type="spellEnd"/>
-      <w:r>
-        <w:rPr>
-          <w:rFonts w:ascii="Times New Roman" w:hAnsi="Times New Roman" w:cs="Times New Roman"/>
-          <w:sz w:val="20"/>
-          <w:szCs w:val="20"/>
-        </w:rPr>
-        <w:t xml:space="preserve"> </w:t>
-      </w:r>
-      <w:r>
-        <w:rPr>
-          <w:rFonts w:ascii="Times New Roman" w:hAnsi="Times New Roman" w:cs="Times New Roman"/>
-          <w:b/>
-          <w:bCs/>
-          <w:sz w:val="20"/>
-          <w:szCs w:val="20"/>
-        </w:rPr>
-        <w:t xml:space="preserve">composer require </w:t>
-      </w:r>
-      <w:proofErr w:type="spellStart"/>
-      <w:r>
-        <w:rPr>
-          <w:rFonts w:ascii="Times New Roman" w:hAnsi="Times New Roman" w:cs="Times New Roman"/>
-          <w:b/>
-          <w:bCs/>
-          <w:sz w:val="20"/>
-          <w:szCs w:val="20"/>
-        </w:rPr>
-        <w:t>maatwebsite</w:t>
-      </w:r>
-      <w:proofErr w:type="spellEnd"/>
-      <w:r>
-        <w:rPr>
-          <w:rFonts w:ascii="Times New Roman" w:hAnsi="Times New Roman" w:cs="Times New Roman"/>
-          <w:b/>
-          <w:bCs/>
-          <w:sz w:val="20"/>
-          <w:szCs w:val="20"/>
-        </w:rPr>
-        <w:t>/excel</w:t>
+      <w:r>
+        <w:rPr>
+          <w:rFonts w:ascii="Times New Roman" w:hAnsi="Times New Roman" w:cs="Times New Roman"/>
+          <w:b/>
+          <w:bCs/>
+          <w:sz w:val="20"/>
+          <w:szCs w:val="20"/>
+        </w:rPr>
+        <w:t>composer require maatwebsite/excel</w:t>
       </w:r>
       <w:r>
         <w:rPr>
@@ -958,7 +846,7 @@
           <w:noProof/>
         </w:rPr>
         <w:drawing>
-          <wp:inline distT="0" distB="0" distL="0" distR="0" wp14:anchorId="3C6593DD" wp14:editId="17BE83A5">
+          <wp:inline distT="0" distB="0" distL="0" distR="0" wp14:anchorId="3C6593DD" wp14:editId="407B5758">
             <wp:extent cx="3812393" cy="2463800"/>
             <wp:effectExtent l="0" t="0" r="0" b="0"/>
             <wp:docPr id="2087851628" name="Picture 1"/>
@@ -1028,102 +916,18 @@
           <w:sz w:val="20"/>
           <w:szCs w:val="20"/>
         </w:rPr>
-        <w:t xml:space="preserve">Lalu </w:t>
-      </w:r>
-      <w:proofErr w:type="spellStart"/>
-      <w:r>
-        <w:rPr>
-          <w:rFonts w:ascii="Times New Roman" w:hAnsi="Times New Roman" w:cs="Times New Roman"/>
-          <w:sz w:val="20"/>
-          <w:szCs w:val="20"/>
-        </w:rPr>
-        <w:t>ketikkan</w:t>
-      </w:r>
-      <w:proofErr w:type="spellEnd"/>
-      <w:r>
-        <w:rPr>
-          <w:rFonts w:ascii="Times New Roman" w:hAnsi="Times New Roman" w:cs="Times New Roman"/>
-          <w:sz w:val="20"/>
-          <w:szCs w:val="20"/>
-        </w:rPr>
-        <w:t xml:space="preserve"> </w:t>
-      </w:r>
-      <w:proofErr w:type="spellStart"/>
-      <w:r>
-        <w:rPr>
-          <w:rFonts w:ascii="Times New Roman" w:hAnsi="Times New Roman" w:cs="Times New Roman"/>
-          <w:sz w:val="20"/>
-          <w:szCs w:val="20"/>
-        </w:rPr>
-        <w:t>perintah</w:t>
-      </w:r>
-      <w:proofErr w:type="spellEnd"/>
-      <w:r>
-        <w:rPr>
-          <w:rFonts w:ascii="Times New Roman" w:hAnsi="Times New Roman" w:cs="Times New Roman"/>
-          <w:sz w:val="20"/>
-          <w:szCs w:val="20"/>
-        </w:rPr>
-        <w:t xml:space="preserve"> di terminal </w:t>
-      </w:r>
-      <w:proofErr w:type="spellStart"/>
-      <w:r>
-        <w:rPr>
-          <w:rFonts w:ascii="Times New Roman" w:hAnsi="Times New Roman" w:cs="Times New Roman"/>
-          <w:b/>
-          <w:bCs/>
-          <w:sz w:val="20"/>
-          <w:szCs w:val="20"/>
-        </w:rPr>
-        <w:t>php</w:t>
-      </w:r>
-      <w:proofErr w:type="spellEnd"/>
-      <w:r>
-        <w:rPr>
-          <w:rFonts w:ascii="Times New Roman" w:hAnsi="Times New Roman" w:cs="Times New Roman"/>
-          <w:b/>
-          <w:bCs/>
-          <w:sz w:val="20"/>
-          <w:szCs w:val="20"/>
-        </w:rPr>
-        <w:t xml:space="preserve"> artisan </w:t>
-      </w:r>
-      <w:proofErr w:type="spellStart"/>
-      <w:proofErr w:type="gramStart"/>
-      <w:r>
-        <w:rPr>
-          <w:rFonts w:ascii="Times New Roman" w:hAnsi="Times New Roman" w:cs="Times New Roman"/>
-          <w:b/>
-          <w:bCs/>
-          <w:sz w:val="20"/>
-          <w:szCs w:val="20"/>
-        </w:rPr>
-        <w:t>make:controller</w:t>
-      </w:r>
-      <w:proofErr w:type="spellEnd"/>
-      <w:proofErr w:type="gramEnd"/>
-      <w:r>
-        <w:rPr>
-          <w:rFonts w:ascii="Times New Roman" w:hAnsi="Times New Roman" w:cs="Times New Roman"/>
-          <w:b/>
-          <w:bCs/>
-          <w:sz w:val="20"/>
-          <w:szCs w:val="20"/>
-        </w:rPr>
-        <w:t xml:space="preserve"> </w:t>
-      </w:r>
-      <w:proofErr w:type="spellStart"/>
-      <w:r>
-        <w:rPr>
-          <w:rFonts w:ascii="Times New Roman" w:hAnsi="Times New Roman" w:cs="Times New Roman"/>
-          <w:b/>
-          <w:bCs/>
-          <w:sz w:val="20"/>
-          <w:szCs w:val="20"/>
-        </w:rPr>
-        <w:t>GraphController</w:t>
-      </w:r>
-      <w:proofErr w:type="spellEnd"/>
+        <w:t xml:space="preserve">Lalu ketikkan perintah di terminal </w:t>
+      </w:r>
+      <w:r>
+        <w:rPr>
+          <w:rFonts w:ascii="Times New Roman" w:hAnsi="Times New Roman" w:cs="Times New Roman"/>
+          <w:b/>
+          <w:bCs/>
+          <w:sz w:val="20"/>
+          <w:szCs w:val="20"/>
+        </w:rPr>
+        <w:t>php artisan make:controller GraphController</w:t>
+      </w:r>
       <w:r>
         <w:rPr>
           <w:rFonts w:ascii="Times New Roman" w:hAnsi="Times New Roman" w:cs="Times New Roman"/>
@@ -1150,6 +954,7 @@
       <w:r>
         <w:rPr>
           <w:rFonts w:ascii="Times New Roman" w:hAnsi="Times New Roman" w:cs="Times New Roman"/>
+          <w:noProof/>
           <w:sz w:val="20"/>
           <w:szCs w:val="20"/>
         </w:rPr>
@@ -1205,80 +1010,14 @@
           <w:szCs w:val="20"/>
         </w:rPr>
       </w:pPr>
-      <w:proofErr w:type="spellStart"/>
-      <w:r>
-        <w:rPr>
-          <w:rFonts w:ascii="Times New Roman" w:hAnsi="Times New Roman" w:cs="Times New Roman"/>
-          <w:sz w:val="20"/>
-          <w:szCs w:val="20"/>
-        </w:rPr>
-        <w:t>Setelah</w:t>
-      </w:r>
-      <w:proofErr w:type="spellEnd"/>
-      <w:r>
-        <w:rPr>
-          <w:rFonts w:ascii="Times New Roman" w:hAnsi="Times New Roman" w:cs="Times New Roman"/>
-          <w:sz w:val="20"/>
-          <w:szCs w:val="20"/>
-        </w:rPr>
-        <w:t xml:space="preserve"> </w:t>
-      </w:r>
-      <w:proofErr w:type="spellStart"/>
-      <w:r>
-        <w:rPr>
-          <w:rFonts w:ascii="Times New Roman" w:hAnsi="Times New Roman" w:cs="Times New Roman"/>
-          <w:sz w:val="20"/>
-          <w:szCs w:val="20"/>
-        </w:rPr>
-        <w:t>itu</w:t>
-      </w:r>
-      <w:proofErr w:type="spellEnd"/>
-      <w:r>
-        <w:rPr>
-          <w:rFonts w:ascii="Times New Roman" w:hAnsi="Times New Roman" w:cs="Times New Roman"/>
-          <w:sz w:val="20"/>
-          <w:szCs w:val="20"/>
-        </w:rPr>
-        <w:t xml:space="preserve"> </w:t>
-      </w:r>
-      <w:proofErr w:type="spellStart"/>
-      <w:r>
-        <w:rPr>
-          <w:rFonts w:ascii="Times New Roman" w:hAnsi="Times New Roman" w:cs="Times New Roman"/>
-          <w:sz w:val="20"/>
-          <w:szCs w:val="20"/>
-        </w:rPr>
-        <w:t>tambahkan</w:t>
-      </w:r>
-      <w:proofErr w:type="spellEnd"/>
-      <w:r>
-        <w:rPr>
-          <w:rFonts w:ascii="Times New Roman" w:hAnsi="Times New Roman" w:cs="Times New Roman"/>
-          <w:sz w:val="20"/>
-          <w:szCs w:val="20"/>
-        </w:rPr>
-        <w:t xml:space="preserve"> code </w:t>
-      </w:r>
-      <w:proofErr w:type="spellStart"/>
-      <w:r>
-        <w:rPr>
-          <w:rFonts w:ascii="Times New Roman" w:hAnsi="Times New Roman" w:cs="Times New Roman"/>
-          <w:sz w:val="20"/>
-          <w:szCs w:val="20"/>
-        </w:rPr>
-        <w:t>berikut</w:t>
-      </w:r>
-      <w:proofErr w:type="spellEnd"/>
-      <w:r>
-        <w:rPr>
-          <w:rFonts w:ascii="Times New Roman" w:hAnsi="Times New Roman" w:cs="Times New Roman"/>
-          <w:sz w:val="20"/>
-          <w:szCs w:val="20"/>
-        </w:rPr>
-        <w:t xml:space="preserve"> pada </w:t>
-      </w:r>
-      <w:proofErr w:type="spellStart"/>
-      <w:proofErr w:type="gramStart"/>
+      <w:r>
+        <w:rPr>
+          <w:rFonts w:ascii="Times New Roman" w:hAnsi="Times New Roman" w:cs="Times New Roman"/>
+          <w:sz w:val="20"/>
+          <w:szCs w:val="20"/>
+        </w:rPr>
+        <w:t xml:space="preserve">Setelah itu tambahkan code berikut pada </w:t>
+      </w:r>
       <w:r>
         <w:rPr>
           <w:rFonts w:ascii="Times New Roman" w:hAnsi="Times New Roman" w:cs="Times New Roman"/>
@@ -1289,7 +1028,6 @@
         </w:rPr>
         <w:t>GraphController</w:t>
       </w:r>
-      <w:proofErr w:type="spellEnd"/>
       <w:r>
         <w:rPr>
           <w:rFonts w:ascii="Times New Roman" w:hAnsi="Times New Roman" w:cs="Times New Roman"/>
@@ -1298,7 +1036,6 @@
         </w:rPr>
         <w:t xml:space="preserve"> :</w:t>
       </w:r>
-      <w:proofErr w:type="gramEnd"/>
     </w:p>
     <w:p>
       <w:pPr>
@@ -1315,6 +1052,7 @@
       <w:r>
         <w:rPr>
           <w:rFonts w:ascii="Times New Roman" w:hAnsi="Times New Roman" w:cs="Times New Roman"/>
+          <w:noProof/>
           <w:sz w:val="20"/>
           <w:szCs w:val="20"/>
         </w:rPr>
@@ -1370,7 +1108,6 @@
           <w:szCs w:val="20"/>
         </w:rPr>
       </w:pPr>
-      <w:proofErr w:type="spellStart"/>
       <w:r>
         <w:rPr>
           <w:rFonts w:ascii="Times New Roman" w:hAnsi="Times New Roman" w:cs="Times New Roman"/>
@@ -1378,9 +1115,8 @@
           <w:szCs w:val="20"/>
         </w:rPr>
         <w:lastRenderedPageBreak/>
-        <w:t>Setelah</w:t>
-      </w:r>
-      <w:proofErr w:type="spellEnd"/>
+        <w:t>Setelah itu, jalankan perintah ini pada terminal :</w:t>
+      </w:r>
       <w:r>
         <w:rPr>
           <w:rFonts w:ascii="Times New Roman" w:hAnsi="Times New Roman" w:cs="Times New Roman"/>
@@ -1389,176 +1125,16 @@
         </w:rPr>
         <w:t xml:space="preserve"> </w:t>
       </w:r>
-      <w:proofErr w:type="spellStart"/>
-      <w:r>
-        <w:rPr>
-          <w:rFonts w:ascii="Times New Roman" w:hAnsi="Times New Roman" w:cs="Times New Roman"/>
-          <w:sz w:val="20"/>
-          <w:szCs w:val="20"/>
-        </w:rPr>
-        <w:t>itu</w:t>
-      </w:r>
-      <w:proofErr w:type="spellEnd"/>
-      <w:r>
-        <w:rPr>
-          <w:rFonts w:ascii="Times New Roman" w:hAnsi="Times New Roman" w:cs="Times New Roman"/>
-          <w:sz w:val="20"/>
-          <w:szCs w:val="20"/>
-        </w:rPr>
-        <w:t xml:space="preserve">, </w:t>
-      </w:r>
-      <w:proofErr w:type="spellStart"/>
-      <w:r>
-        <w:rPr>
-          <w:rFonts w:ascii="Times New Roman" w:hAnsi="Times New Roman" w:cs="Times New Roman"/>
-          <w:sz w:val="20"/>
-          <w:szCs w:val="20"/>
-        </w:rPr>
-        <w:t>jalankan</w:t>
-      </w:r>
-      <w:proofErr w:type="spellEnd"/>
-      <w:r>
-        <w:rPr>
-          <w:rFonts w:ascii="Times New Roman" w:hAnsi="Times New Roman" w:cs="Times New Roman"/>
-          <w:sz w:val="20"/>
-          <w:szCs w:val="20"/>
-        </w:rPr>
-        <w:t xml:space="preserve"> </w:t>
-      </w:r>
-      <w:proofErr w:type="spellStart"/>
-      <w:r>
-        <w:rPr>
-          <w:rFonts w:ascii="Times New Roman" w:hAnsi="Times New Roman" w:cs="Times New Roman"/>
-          <w:sz w:val="20"/>
-          <w:szCs w:val="20"/>
-        </w:rPr>
-        <w:t>perintah</w:t>
-      </w:r>
-      <w:proofErr w:type="spellEnd"/>
-      <w:r>
-        <w:rPr>
-          <w:rFonts w:ascii="Times New Roman" w:hAnsi="Times New Roman" w:cs="Times New Roman"/>
-          <w:sz w:val="20"/>
-          <w:szCs w:val="20"/>
-        </w:rPr>
-        <w:t xml:space="preserve"> </w:t>
-      </w:r>
-      <w:proofErr w:type="spellStart"/>
-      <w:r>
-        <w:rPr>
-          <w:rFonts w:ascii="Times New Roman" w:hAnsi="Times New Roman" w:cs="Times New Roman"/>
-          <w:sz w:val="20"/>
-          <w:szCs w:val="20"/>
-        </w:rPr>
-        <w:t>ini</w:t>
-      </w:r>
-      <w:proofErr w:type="spellEnd"/>
-      <w:r>
-        <w:rPr>
-          <w:rFonts w:ascii="Times New Roman" w:hAnsi="Times New Roman" w:cs="Times New Roman"/>
-          <w:sz w:val="20"/>
-          <w:szCs w:val="20"/>
-        </w:rPr>
-        <w:t xml:space="preserve"> pada </w:t>
-      </w:r>
-      <w:proofErr w:type="gramStart"/>
-      <w:r>
-        <w:rPr>
-          <w:rFonts w:ascii="Times New Roman" w:hAnsi="Times New Roman" w:cs="Times New Roman"/>
-          <w:sz w:val="20"/>
-          <w:szCs w:val="20"/>
-        </w:rPr>
-        <w:t>terminal :</w:t>
-      </w:r>
-      <w:proofErr w:type="gramEnd"/>
-      <w:r>
-        <w:rPr>
-          <w:rFonts w:ascii="Times New Roman" w:hAnsi="Times New Roman" w:cs="Times New Roman"/>
-          <w:sz w:val="20"/>
-          <w:szCs w:val="20"/>
-        </w:rPr>
-        <w:t xml:space="preserve"> </w:t>
-      </w:r>
-      <w:proofErr w:type="spellStart"/>
-      <w:r>
-        <w:rPr>
-          <w:rFonts w:ascii="Times New Roman" w:hAnsi="Times New Roman" w:cs="Times New Roman"/>
-          <w:b/>
-          <w:bCs/>
-          <w:sz w:val="20"/>
-          <w:szCs w:val="20"/>
-        </w:rPr>
-        <w:t>php</w:t>
-      </w:r>
-      <w:proofErr w:type="spellEnd"/>
-      <w:r>
-        <w:rPr>
-          <w:rFonts w:ascii="Times New Roman" w:hAnsi="Times New Roman" w:cs="Times New Roman"/>
-          <w:b/>
-          <w:bCs/>
-          <w:sz w:val="20"/>
-          <w:szCs w:val="20"/>
-        </w:rPr>
-        <w:t xml:space="preserve"> artisan </w:t>
-      </w:r>
-      <w:proofErr w:type="spellStart"/>
-      <w:proofErr w:type="gramStart"/>
-      <w:r>
-        <w:rPr>
-          <w:rFonts w:ascii="Times New Roman" w:hAnsi="Times New Roman" w:cs="Times New Roman"/>
-          <w:b/>
-          <w:bCs/>
-          <w:sz w:val="20"/>
-          <w:szCs w:val="20"/>
-        </w:rPr>
-        <w:t>make:export</w:t>
-      </w:r>
-      <w:proofErr w:type="spellEnd"/>
-      <w:proofErr w:type="gramEnd"/>
-      <w:r>
-        <w:rPr>
-          <w:rFonts w:ascii="Times New Roman" w:hAnsi="Times New Roman" w:cs="Times New Roman"/>
-          <w:b/>
-          <w:bCs/>
-          <w:sz w:val="20"/>
-          <w:szCs w:val="20"/>
-        </w:rPr>
-        <w:t xml:space="preserve"> </w:t>
-      </w:r>
-      <w:proofErr w:type="spellStart"/>
-      <w:r>
-        <w:rPr>
-          <w:rFonts w:ascii="Times New Roman" w:hAnsi="Times New Roman" w:cs="Times New Roman"/>
-          <w:b/>
-          <w:bCs/>
-          <w:sz w:val="20"/>
-          <w:szCs w:val="20"/>
-        </w:rPr>
-        <w:t>TransaksiSensorExport</w:t>
-      </w:r>
-      <w:proofErr w:type="spellEnd"/>
-      <w:r>
-        <w:rPr>
-          <w:rFonts w:ascii="Times New Roman" w:hAnsi="Times New Roman" w:cs="Times New Roman"/>
-          <w:b/>
-          <w:bCs/>
-          <w:sz w:val="20"/>
-          <w:szCs w:val="20"/>
-        </w:rPr>
-        <w:t xml:space="preserve"> --model=</w:t>
-      </w:r>
-      <w:proofErr w:type="spellStart"/>
-      <w:r>
-        <w:rPr>
-          <w:rFonts w:ascii="Times New Roman" w:hAnsi="Times New Roman" w:cs="Times New Roman"/>
-          <w:b/>
-          <w:bCs/>
-          <w:sz w:val="20"/>
-          <w:szCs w:val="20"/>
-        </w:rPr>
-        <w:t>TransaksiSensor</w:t>
-      </w:r>
-      <w:proofErr w:type="spellEnd"/>
+      <w:r>
+        <w:rPr>
+          <w:rFonts w:ascii="Times New Roman" w:hAnsi="Times New Roman" w:cs="Times New Roman"/>
+          <w:b/>
+          <w:bCs/>
+          <w:sz w:val="20"/>
+          <w:szCs w:val="20"/>
+        </w:rPr>
+        <w:t>php artisan make:export TransaksiSensorExport --model=TransaksiSensor</w:t>
+      </w:r>
       <w:r>
         <w:rPr>
           <w:rFonts w:ascii="Times New Roman" w:hAnsi="Times New Roman" w:cs="Times New Roman"/>
@@ -1585,6 +1161,7 @@
       <w:r>
         <w:rPr>
           <w:rFonts w:ascii="Times New Roman" w:hAnsi="Times New Roman" w:cs="Times New Roman"/>
+          <w:noProof/>
           <w:sz w:val="20"/>
           <w:szCs w:val="20"/>
         </w:rPr>
@@ -1640,44 +1217,14 @@
           <w:szCs w:val="20"/>
         </w:rPr>
       </w:pPr>
-      <w:proofErr w:type="spellStart"/>
-      <w:r>
-        <w:rPr>
-          <w:rFonts w:ascii="Times New Roman" w:hAnsi="Times New Roman" w:cs="Times New Roman"/>
-          <w:sz w:val="20"/>
-          <w:szCs w:val="20"/>
-        </w:rPr>
-        <w:t>Tambahkan</w:t>
-      </w:r>
-      <w:proofErr w:type="spellEnd"/>
-      <w:r>
-        <w:rPr>
-          <w:rFonts w:ascii="Times New Roman" w:hAnsi="Times New Roman" w:cs="Times New Roman"/>
-          <w:sz w:val="20"/>
-          <w:szCs w:val="20"/>
-        </w:rPr>
-        <w:t xml:space="preserve"> code </w:t>
-      </w:r>
-      <w:proofErr w:type="spellStart"/>
-      <w:r>
-        <w:rPr>
-          <w:rFonts w:ascii="Times New Roman" w:hAnsi="Times New Roman" w:cs="Times New Roman"/>
-          <w:sz w:val="20"/>
-          <w:szCs w:val="20"/>
-        </w:rPr>
-        <w:t>berikut</w:t>
-      </w:r>
-      <w:proofErr w:type="spellEnd"/>
-      <w:r>
-        <w:rPr>
-          <w:rFonts w:ascii="Times New Roman" w:hAnsi="Times New Roman" w:cs="Times New Roman"/>
-          <w:sz w:val="20"/>
-          <w:szCs w:val="20"/>
-        </w:rPr>
-        <w:t xml:space="preserve"> pada file </w:t>
-      </w:r>
-      <w:proofErr w:type="spellStart"/>
-      <w:proofErr w:type="gramStart"/>
+      <w:r>
+        <w:rPr>
+          <w:rFonts w:ascii="Times New Roman" w:hAnsi="Times New Roman" w:cs="Times New Roman"/>
+          <w:sz w:val="20"/>
+          <w:szCs w:val="20"/>
+        </w:rPr>
+        <w:t xml:space="preserve">Tambahkan code berikut pada file </w:t>
+      </w:r>
       <w:r>
         <w:rPr>
           <w:rFonts w:ascii="Times New Roman" w:hAnsi="Times New Roman" w:cs="Times New Roman"/>
@@ -1698,7 +1245,6 @@
         </w:rPr>
         <w:t>.php</w:t>
       </w:r>
-      <w:proofErr w:type="spellEnd"/>
       <w:r>
         <w:rPr>
           <w:rFonts w:ascii="Times New Roman" w:hAnsi="Times New Roman" w:cs="Times New Roman"/>
@@ -1707,7 +1253,6 @@
         </w:rPr>
         <w:t xml:space="preserve"> :</w:t>
       </w:r>
-      <w:proofErr w:type="gramEnd"/>
     </w:p>
     <w:p>
       <w:pPr>
@@ -1724,6 +1269,7 @@
       <w:r>
         <w:rPr>
           <w:rFonts w:ascii="Times New Roman" w:hAnsi="Times New Roman" w:cs="Times New Roman"/>
+          <w:noProof/>
           <w:sz w:val="20"/>
           <w:szCs w:val="20"/>
         </w:rPr>
@@ -1779,43 +1325,14 @@
           <w:szCs w:val="20"/>
         </w:rPr>
       </w:pPr>
-      <w:proofErr w:type="spellStart"/>
-      <w:r>
-        <w:rPr>
-          <w:rFonts w:ascii="Times New Roman" w:hAnsi="Times New Roman" w:cs="Times New Roman"/>
-          <w:sz w:val="20"/>
-          <w:szCs w:val="20"/>
-        </w:rPr>
-        <w:t>Setelah</w:t>
-      </w:r>
-      <w:proofErr w:type="spellEnd"/>
-      <w:r>
-        <w:rPr>
-          <w:rFonts w:ascii="Times New Roman" w:hAnsi="Times New Roman" w:cs="Times New Roman"/>
-          <w:sz w:val="20"/>
-          <w:szCs w:val="20"/>
-        </w:rPr>
-        <w:t xml:space="preserve"> </w:t>
-      </w:r>
-      <w:proofErr w:type="spellStart"/>
-      <w:r>
-        <w:rPr>
-          <w:rFonts w:ascii="Times New Roman" w:hAnsi="Times New Roman" w:cs="Times New Roman"/>
-          <w:sz w:val="20"/>
-          <w:szCs w:val="20"/>
-        </w:rPr>
-        <w:t>itu</w:t>
-      </w:r>
-      <w:proofErr w:type="spellEnd"/>
-      <w:r>
-        <w:rPr>
-          <w:rFonts w:ascii="Times New Roman" w:hAnsi="Times New Roman" w:cs="Times New Roman"/>
-          <w:sz w:val="20"/>
-          <w:szCs w:val="20"/>
-        </w:rPr>
-        <w:t xml:space="preserve">, edit file </w:t>
-      </w:r>
-      <w:proofErr w:type="spellStart"/>
+      <w:r>
+        <w:rPr>
+          <w:rFonts w:ascii="Times New Roman" w:hAnsi="Times New Roman" w:cs="Times New Roman"/>
+          <w:sz w:val="20"/>
+          <w:szCs w:val="20"/>
+        </w:rPr>
+        <w:t xml:space="preserve">Setelah itu, edit file </w:t>
+      </w:r>
       <w:r>
         <w:rPr>
           <w:rFonts w:ascii="Times New Roman" w:hAnsi="Times New Roman" w:cs="Times New Roman"/>
@@ -1826,86 +1343,13 @@
         </w:rPr>
         <w:t>web.php</w:t>
       </w:r>
-      <w:proofErr w:type="spellEnd"/>
-      <w:r>
-        <w:rPr>
-          <w:rFonts w:ascii="Times New Roman" w:hAnsi="Times New Roman" w:cs="Times New Roman"/>
-          <w:sz w:val="20"/>
-          <w:szCs w:val="20"/>
-        </w:rPr>
-        <w:t xml:space="preserve"> yang </w:t>
-      </w:r>
-      <w:proofErr w:type="spellStart"/>
-      <w:r>
-        <w:rPr>
-          <w:rFonts w:ascii="Times New Roman" w:hAnsi="Times New Roman" w:cs="Times New Roman"/>
-          <w:sz w:val="20"/>
-          <w:szCs w:val="20"/>
-        </w:rPr>
-        <w:t>berada</w:t>
-      </w:r>
-      <w:proofErr w:type="spellEnd"/>
-      <w:r>
-        <w:rPr>
-          <w:rFonts w:ascii="Times New Roman" w:hAnsi="Times New Roman" w:cs="Times New Roman"/>
-          <w:sz w:val="20"/>
-          <w:szCs w:val="20"/>
-        </w:rPr>
-        <w:t xml:space="preserve"> di folder routes </w:t>
-      </w:r>
-      <w:proofErr w:type="spellStart"/>
-      <w:r>
-        <w:rPr>
-          <w:rFonts w:ascii="Times New Roman" w:hAnsi="Times New Roman" w:cs="Times New Roman"/>
-          <w:sz w:val="20"/>
-          <w:szCs w:val="20"/>
-        </w:rPr>
-        <w:t>menjadi</w:t>
-      </w:r>
-      <w:proofErr w:type="spellEnd"/>
-      <w:r>
-        <w:rPr>
-          <w:rFonts w:ascii="Times New Roman" w:hAnsi="Times New Roman" w:cs="Times New Roman"/>
-          <w:sz w:val="20"/>
-          <w:szCs w:val="20"/>
-        </w:rPr>
-        <w:t xml:space="preserve"> </w:t>
-      </w:r>
-      <w:proofErr w:type="spellStart"/>
-      <w:r>
-        <w:rPr>
-          <w:rFonts w:ascii="Times New Roman" w:hAnsi="Times New Roman" w:cs="Times New Roman"/>
-          <w:sz w:val="20"/>
-          <w:szCs w:val="20"/>
-        </w:rPr>
-        <w:t>seperti</w:t>
-      </w:r>
-      <w:proofErr w:type="spellEnd"/>
-      <w:r>
-        <w:rPr>
-          <w:rFonts w:ascii="Times New Roman" w:hAnsi="Times New Roman" w:cs="Times New Roman"/>
-          <w:sz w:val="20"/>
-          <w:szCs w:val="20"/>
-        </w:rPr>
-        <w:t xml:space="preserve"> </w:t>
-      </w:r>
-      <w:proofErr w:type="spellStart"/>
-      <w:r>
-        <w:rPr>
-          <w:rFonts w:ascii="Times New Roman" w:hAnsi="Times New Roman" w:cs="Times New Roman"/>
-          <w:sz w:val="20"/>
-          <w:szCs w:val="20"/>
-        </w:rPr>
-        <w:t>berikut</w:t>
-      </w:r>
-      <w:proofErr w:type="spellEnd"/>
-      <w:r>
-        <w:rPr>
-          <w:rFonts w:ascii="Times New Roman" w:hAnsi="Times New Roman" w:cs="Times New Roman"/>
-          <w:sz w:val="20"/>
-          <w:szCs w:val="20"/>
-        </w:rPr>
-        <w:t>:</w:t>
+      <w:r>
+        <w:rPr>
+          <w:rFonts w:ascii="Times New Roman" w:hAnsi="Times New Roman" w:cs="Times New Roman"/>
+          <w:sz w:val="20"/>
+          <w:szCs w:val="20"/>
+        </w:rPr>
+        <w:t xml:space="preserve"> yang berada di folder routes menjadi seperti berikut:</w:t>
       </w:r>
     </w:p>
     <w:p>
@@ -1923,6 +1367,7 @@
       <w:r>
         <w:rPr>
           <w:rFonts w:ascii="Times New Roman" w:hAnsi="Times New Roman" w:cs="Times New Roman"/>
+          <w:noProof/>
           <w:sz w:val="20"/>
           <w:szCs w:val="20"/>
         </w:rPr>
@@ -1978,61 +1423,14 @@
           <w:szCs w:val="20"/>
         </w:rPr>
       </w:pPr>
-      <w:proofErr w:type="spellStart"/>
-      <w:r>
-        <w:rPr>
-          <w:rFonts w:ascii="Times New Roman" w:hAnsi="Times New Roman" w:cs="Times New Roman"/>
-          <w:sz w:val="20"/>
-          <w:szCs w:val="20"/>
-        </w:rPr>
-        <w:t>Setelah</w:t>
-      </w:r>
-      <w:proofErr w:type="spellEnd"/>
-      <w:r>
-        <w:rPr>
-          <w:rFonts w:ascii="Times New Roman" w:hAnsi="Times New Roman" w:cs="Times New Roman"/>
-          <w:sz w:val="20"/>
-          <w:szCs w:val="20"/>
-        </w:rPr>
-        <w:t xml:space="preserve"> </w:t>
-      </w:r>
-      <w:proofErr w:type="spellStart"/>
-      <w:r>
-        <w:rPr>
-          <w:rFonts w:ascii="Times New Roman" w:hAnsi="Times New Roman" w:cs="Times New Roman"/>
-          <w:sz w:val="20"/>
-          <w:szCs w:val="20"/>
-        </w:rPr>
-        <w:t>itu</w:t>
-      </w:r>
-      <w:proofErr w:type="spellEnd"/>
-      <w:r>
-        <w:rPr>
-          <w:rFonts w:ascii="Times New Roman" w:hAnsi="Times New Roman" w:cs="Times New Roman"/>
-          <w:sz w:val="20"/>
-          <w:szCs w:val="20"/>
-        </w:rPr>
-        <w:t xml:space="preserve">, </w:t>
-      </w:r>
-      <w:proofErr w:type="spellStart"/>
-      <w:r>
-        <w:rPr>
-          <w:rFonts w:ascii="Times New Roman" w:hAnsi="Times New Roman" w:cs="Times New Roman"/>
-          <w:sz w:val="20"/>
-          <w:szCs w:val="20"/>
-        </w:rPr>
-        <w:t>buat</w:t>
-      </w:r>
-      <w:proofErr w:type="spellEnd"/>
-      <w:r>
-        <w:rPr>
-          <w:rFonts w:ascii="Times New Roman" w:hAnsi="Times New Roman" w:cs="Times New Roman"/>
-          <w:sz w:val="20"/>
-          <w:szCs w:val="20"/>
-        </w:rPr>
-        <w:t xml:space="preserve"> file </w:t>
-      </w:r>
-      <w:proofErr w:type="spellStart"/>
+      <w:r>
+        <w:rPr>
+          <w:rFonts w:ascii="Times New Roman" w:hAnsi="Times New Roman" w:cs="Times New Roman"/>
+          <w:sz w:val="20"/>
+          <w:szCs w:val="20"/>
+        </w:rPr>
+        <w:t xml:space="preserve">Setelah itu, buat file </w:t>
+      </w:r>
       <w:r>
         <w:rPr>
           <w:rFonts w:ascii="Times New Roman" w:hAnsi="Times New Roman" w:cs="Times New Roman"/>
@@ -2043,50 +1441,13 @@
         </w:rPr>
         <w:t>graph.blade.php</w:t>
       </w:r>
-      <w:proofErr w:type="spellEnd"/>
-      <w:r>
-        <w:rPr>
-          <w:rFonts w:ascii="Times New Roman" w:hAnsi="Times New Roman" w:cs="Times New Roman"/>
-          <w:sz w:val="20"/>
-          <w:szCs w:val="20"/>
-        </w:rPr>
-        <w:t xml:space="preserve"> pada folder </w:t>
-      </w:r>
-      <w:proofErr w:type="spellStart"/>
-      <w:r>
-        <w:rPr>
-          <w:rFonts w:ascii="Times New Roman" w:hAnsi="Times New Roman" w:cs="Times New Roman"/>
-          <w:sz w:val="20"/>
-          <w:szCs w:val="20"/>
-        </w:rPr>
-        <w:t>resouces</w:t>
-      </w:r>
-      <w:proofErr w:type="spellEnd"/>
-      <w:r>
-        <w:rPr>
-          <w:rFonts w:ascii="Times New Roman" w:hAnsi="Times New Roman" w:cs="Times New Roman"/>
-          <w:sz w:val="20"/>
-          <w:szCs w:val="20"/>
-        </w:rPr>
-        <w:t xml:space="preserve">/views dan </w:t>
-      </w:r>
-      <w:proofErr w:type="spellStart"/>
-      <w:r>
-        <w:rPr>
-          <w:rFonts w:ascii="Times New Roman" w:hAnsi="Times New Roman" w:cs="Times New Roman"/>
-          <w:sz w:val="20"/>
-          <w:szCs w:val="20"/>
-        </w:rPr>
-        <w:t>tambahkan</w:t>
-      </w:r>
-      <w:proofErr w:type="spellEnd"/>
-      <w:r>
-        <w:rPr>
-          <w:rFonts w:ascii="Times New Roman" w:hAnsi="Times New Roman" w:cs="Times New Roman"/>
-          <w:sz w:val="20"/>
-          <w:szCs w:val="20"/>
-        </w:rPr>
-        <w:t xml:space="preserve"> code</w:t>
+      <w:r>
+        <w:rPr>
+          <w:rFonts w:ascii="Times New Roman" w:hAnsi="Times New Roman" w:cs="Times New Roman"/>
+          <w:sz w:val="20"/>
+          <w:szCs w:val="20"/>
+        </w:rPr>
+        <w:t xml:space="preserve"> pada folder resouces/views dan tambahkan code</w:t>
       </w:r>
       <w:r>
         <w:rPr>
@@ -2229,29 +1590,7 @@
           <w:sz w:val="20"/>
           <w:szCs w:val="20"/>
         </w:rPr>
-        <w:t xml:space="preserve">3. Results and Discussion (Hasil dan </w:t>
-      </w:r>
-      <w:proofErr w:type="spellStart"/>
-      <w:r>
-        <w:rPr>
-          <w:rFonts w:ascii="Times New Roman" w:hAnsi="Times New Roman" w:cs="Times New Roman"/>
-          <w:b/>
-          <w:bCs/>
-          <w:sz w:val="20"/>
-          <w:szCs w:val="20"/>
-        </w:rPr>
-        <w:t>Pembahasan</w:t>
-      </w:r>
-      <w:proofErr w:type="spellEnd"/>
-      <w:r>
-        <w:rPr>
-          <w:rFonts w:ascii="Times New Roman" w:hAnsi="Times New Roman" w:cs="Times New Roman"/>
-          <w:b/>
-          <w:bCs/>
-          <w:sz w:val="20"/>
-          <w:szCs w:val="20"/>
-        </w:rPr>
-        <w:t>)</w:t>
+        <w:t>3. Results and Discussion (Hasil dan Pembahasan)</w:t>
       </w:r>
     </w:p>
     <w:p>
@@ -2284,29 +1623,7 @@
           <w:sz w:val="20"/>
           <w:szCs w:val="20"/>
         </w:rPr>
-        <w:t xml:space="preserve">3.1 Experimental Results (Hasil </w:t>
-      </w:r>
-      <w:proofErr w:type="spellStart"/>
-      <w:r>
-        <w:rPr>
-          <w:rFonts w:ascii="Times New Roman" w:hAnsi="Times New Roman" w:cs="Times New Roman"/>
-          <w:b/>
-          <w:bCs/>
-          <w:sz w:val="20"/>
-          <w:szCs w:val="20"/>
-        </w:rPr>
-        <w:t>Eksperimen</w:t>
-      </w:r>
-      <w:proofErr w:type="spellEnd"/>
-      <w:r>
-        <w:rPr>
-          <w:rFonts w:ascii="Times New Roman" w:hAnsi="Times New Roman" w:cs="Times New Roman"/>
-          <w:b/>
-          <w:bCs/>
-          <w:sz w:val="20"/>
-          <w:szCs w:val="20"/>
-        </w:rPr>
-        <w:t>)</w:t>
+        <w:t>3.1 Experimental Results (Hasil Eksperimen)</w:t>
       </w:r>
     </w:p>
     <w:p>
@@ -2346,7 +1663,7 @@
           <w:szCs w:val="20"/>
         </w:rPr>
         <w:drawing>
-          <wp:inline distT="0" distB="0" distL="0" distR="0" wp14:anchorId="4DA1897E" wp14:editId="64C0BB92">
+          <wp:inline distT="0" distB="0" distL="0" distR="0" wp14:anchorId="4DA1897E" wp14:editId="2800C466">
             <wp:extent cx="4991100" cy="2290034"/>
             <wp:effectExtent l="0" t="0" r="0" b="0"/>
             <wp:docPr id="778222558" name="Picture 2"/>
@@ -2703,6 +2020,119 @@
     </w:lvl>
   </w:abstractNum>
   <w:abstractNum w:abstractNumId="2" w15:restartNumberingAfterBreak="0">
+    <w:nsid w:val="248E2458"/>
+    <w:multiLevelType w:val="hybridMultilevel"/>
+    <w:tmpl w:val="F9782F3A"/>
+    <w:lvl w:ilvl="0" w:tplc="04090001">
+      <w:start w:val="1"/>
+      <w:numFmt w:val="bullet"/>
+      <w:lvlText w:val=""/>
+      <w:lvlJc w:val="left"/>
+      <w:pPr>
+        <w:ind w:left="1280" w:hanging="360"/>
+      </w:pPr>
+      <w:rPr>
+        <w:rFonts w:ascii="Symbol" w:hAnsi="Symbol" w:hint="default"/>
+      </w:rPr>
+    </w:lvl>
+    <w:lvl w:ilvl="1" w:tplc="04090003" w:tentative="1">
+      <w:start w:val="1"/>
+      <w:numFmt w:val="bullet"/>
+      <w:lvlText w:val="o"/>
+      <w:lvlJc w:val="left"/>
+      <w:pPr>
+        <w:ind w:left="2000" w:hanging="360"/>
+      </w:pPr>
+      <w:rPr>
+        <w:rFonts w:ascii="Courier New" w:hAnsi="Courier New" w:cs="Courier New" w:hint="default"/>
+      </w:rPr>
+    </w:lvl>
+    <w:lvl w:ilvl="2" w:tplc="04090005" w:tentative="1">
+      <w:start w:val="1"/>
+      <w:numFmt w:val="bullet"/>
+      <w:lvlText w:val=""/>
+      <w:lvlJc w:val="left"/>
+      <w:pPr>
+        <w:ind w:left="2720" w:hanging="360"/>
+      </w:pPr>
+      <w:rPr>
+        <w:rFonts w:ascii="Wingdings" w:hAnsi="Wingdings" w:hint="default"/>
+      </w:rPr>
+    </w:lvl>
+    <w:lvl w:ilvl="3" w:tplc="04090001" w:tentative="1">
+      <w:start w:val="1"/>
+      <w:numFmt w:val="bullet"/>
+      <w:lvlText w:val=""/>
+      <w:lvlJc w:val="left"/>
+      <w:pPr>
+        <w:ind w:left="3440" w:hanging="360"/>
+      </w:pPr>
+      <w:rPr>
+        <w:rFonts w:ascii="Symbol" w:hAnsi="Symbol" w:hint="default"/>
+      </w:rPr>
+    </w:lvl>
+    <w:lvl w:ilvl="4" w:tplc="04090003" w:tentative="1">
+      <w:start w:val="1"/>
+      <w:numFmt w:val="bullet"/>
+      <w:lvlText w:val="o"/>
+      <w:lvlJc w:val="left"/>
+      <w:pPr>
+        <w:ind w:left="4160" w:hanging="360"/>
+      </w:pPr>
+      <w:rPr>
+        <w:rFonts w:ascii="Courier New" w:hAnsi="Courier New" w:cs="Courier New" w:hint="default"/>
+      </w:rPr>
+    </w:lvl>
+    <w:lvl w:ilvl="5" w:tplc="04090005" w:tentative="1">
+      <w:start w:val="1"/>
+      <w:numFmt w:val="bullet"/>
+      <w:lvlText w:val=""/>
+      <w:lvlJc w:val="left"/>
+      <w:pPr>
+        <w:ind w:left="4880" w:hanging="360"/>
+      </w:pPr>
+      <w:rPr>
+        <w:rFonts w:ascii="Wingdings" w:hAnsi="Wingdings" w:hint="default"/>
+      </w:rPr>
+    </w:lvl>
+    <w:lvl w:ilvl="6" w:tplc="04090001" w:tentative="1">
+      <w:start w:val="1"/>
+      <w:numFmt w:val="bullet"/>
+      <w:lvlText w:val=""/>
+      <w:lvlJc w:val="left"/>
+      <w:pPr>
+        <w:ind w:left="5600" w:hanging="360"/>
+      </w:pPr>
+      <w:rPr>
+        <w:rFonts w:ascii="Symbol" w:hAnsi="Symbol" w:hint="default"/>
+      </w:rPr>
+    </w:lvl>
+    <w:lvl w:ilvl="7" w:tplc="04090003" w:tentative="1">
+      <w:start w:val="1"/>
+      <w:numFmt w:val="bullet"/>
+      <w:lvlText w:val="o"/>
+      <w:lvlJc w:val="left"/>
+      <w:pPr>
+        <w:ind w:left="6320" w:hanging="360"/>
+      </w:pPr>
+      <w:rPr>
+        <w:rFonts w:ascii="Courier New" w:hAnsi="Courier New" w:cs="Courier New" w:hint="default"/>
+      </w:rPr>
+    </w:lvl>
+    <w:lvl w:ilvl="8" w:tplc="04090005" w:tentative="1">
+      <w:start w:val="1"/>
+      <w:numFmt w:val="bullet"/>
+      <w:lvlText w:val=""/>
+      <w:lvlJc w:val="left"/>
+      <w:pPr>
+        <w:ind w:left="7040" w:hanging="360"/>
+      </w:pPr>
+      <w:rPr>
+        <w:rFonts w:ascii="Wingdings" w:hAnsi="Wingdings" w:hint="default"/>
+      </w:rPr>
+    </w:lvl>
+  </w:abstractNum>
+  <w:abstractNum w:abstractNumId="3" w15:restartNumberingAfterBreak="0">
     <w:nsid w:val="2A9258BE"/>
     <w:multiLevelType w:val="multilevel"/>
     <w:tmpl w:val="97F4F9B6"/>
@@ -2815,7 +2245,7 @@
       </w:rPr>
     </w:lvl>
   </w:abstractNum>
-  <w:abstractNum w:abstractNumId="3" w15:restartNumberingAfterBreak="0">
+  <w:abstractNum w:abstractNumId="4" w15:restartNumberingAfterBreak="0">
     <w:nsid w:val="67D81D4E"/>
     <w:multiLevelType w:val="hybridMultilevel"/>
     <w:tmpl w:val="55DEA304"/>
@@ -2904,7 +2334,7 @@
       </w:pPr>
     </w:lvl>
   </w:abstractNum>
-  <w:abstractNum w:abstractNumId="4" w15:restartNumberingAfterBreak="0">
+  <w:abstractNum w:abstractNumId="5" w15:restartNumberingAfterBreak="0">
     <w:nsid w:val="68037631"/>
     <w:multiLevelType w:val="hybridMultilevel"/>
     <w:tmpl w:val="8AAC68D2"/>
@@ -2997,16 +2427,19 @@
     <w:abstractNumId w:val="1"/>
   </w:num>
   <w:num w:numId="2" w16cid:durableId="568807366">
-    <w:abstractNumId w:val="2"/>
+    <w:abstractNumId w:val="3"/>
   </w:num>
   <w:num w:numId="3" w16cid:durableId="1451168696">
-    <w:abstractNumId w:val="3"/>
+    <w:abstractNumId w:val="4"/>
   </w:num>
   <w:num w:numId="4" w16cid:durableId="264461501">
     <w:abstractNumId w:val="0"/>
   </w:num>
   <w:num w:numId="5" w16cid:durableId="1812013012">
-    <w:abstractNumId w:val="4"/>
+    <w:abstractNumId w:val="5"/>
+  </w:num>
+  <w:num w:numId="6" w16cid:durableId="556403072">
+    <w:abstractNumId w:val="2"/>
   </w:num>
 </w:numbering>
 </file>

</xml_diff>